<commit_message>
actualizado manual y documentacion oficial del proyecto
</commit_message>
<xml_diff>
--- a/OFFCODE ASSETS/Manual de instrucciones para usar StayTrack Gestiones.docx
+++ b/OFFCODE ASSETS/Manual de instrucciones para usar StayTrack Gestiones.docx
@@ -739,28 +739,12 @@
         </w:rPr>
         <w:t>todos los menús internos como externos mantienen la misma interfaz, por lo que sí entiende este, ya tendrá completo control.</w:t>
       </w:r>
-    </w:p>
-    <w:p>
-      <w:pPr>
-        <w:rPr>
-          <w:b/>
-          <w:lang w:val="es-AR"/>
-        </w:rPr>
-      </w:pPr>
-    </w:p>
-    <w:p>
-      <w:pPr>
+      <w:r>
         <w:rPr>
           <w:color w:val="FFFFFF"/>
           <w:lang w:val="es-AR"/>
         </w:rPr>
-      </w:pPr>
-      <w:r>
-        <w:rPr>
-          <w:color w:val="FFFFFF"/>
-          <w:lang w:val="es-AR"/>
-        </w:rPr>
-        <w:t>Su decisión:</w:t>
+        <w:t>ón:</w:t>
       </w:r>
     </w:p>
     <w:p>
@@ -882,15 +866,14 @@
         <w:rPr>
           <w:lang w:val="es-AR"/>
         </w:rPr>
-        <w:t>Vamos a ir explicando paso por paso todas las funciones de su nueva copia del programa:</w:t>
-      </w:r>
-    </w:p>
-    <w:p>
-      <w:pPr>
-        <w:rPr>
-          <w:lang w:val="es-AR"/>
-        </w:rPr>
-      </w:pPr>
+        <w:t>Vamos a ir explicando paso por paso todas las funciones de su nueva copia del programa</w:t>
+      </w:r>
+      <w:r>
+        <w:rPr>
+          <w:lang w:val="es-AR"/>
+        </w:rPr>
+        <w:t>.</w:t>
+      </w:r>
     </w:p>
     <w:p>
       <w:pPr>
@@ -973,30 +956,30 @@
           <w:b/>
           <w:lang w:val="es-AR"/>
         </w:rPr>
+        <w:t>Listar empleados</w:t>
+      </w:r>
+      <w:r>
+        <w:rPr>
+          <w:lang w:val="es-AR"/>
+        </w:rPr>
+        <w:t>: Muestra en pantalla la lista de todos los empleados registrados en el sistema, excluyendo a aquellos que han sido dados de baja.</w:t>
+      </w:r>
+    </w:p>
+    <w:p>
+      <w:pPr>
+        <w:spacing w:before="240" w:after="240"/>
+        <w:ind w:left="720"/>
+        <w:jc w:val="left"/>
+        <w:rPr>
+          <w:lang w:val="es-AR"/>
+        </w:rPr>
+      </w:pPr>
+      <w:r>
+        <w:rPr>
+          <w:b/>
+          <w:lang w:val="es-AR"/>
+        </w:rPr>
         <w:lastRenderedPageBreak/>
-        <w:t>Listar empleados</w:t>
-      </w:r>
-      <w:r>
-        <w:rPr>
-          <w:lang w:val="es-AR"/>
-        </w:rPr>
-        <w:t>: Muestra en pantalla la lista de todos los empleados registrados en el sistema, excluyendo a aquellos que han sido dados de baja.</w:t>
-      </w:r>
-    </w:p>
-    <w:p>
-      <w:pPr>
-        <w:spacing w:before="240" w:after="240"/>
-        <w:ind w:left="720"/>
-        <w:jc w:val="left"/>
-        <w:rPr>
-          <w:lang w:val="es-AR"/>
-        </w:rPr>
-      </w:pPr>
-      <w:r>
-        <w:rPr>
-          <w:b/>
-          <w:lang w:val="es-AR"/>
-        </w:rPr>
         <w:t>Modificar datos</w:t>
       </w:r>
       <w:r>

</xml_diff>